<commit_message>
add a key point to CIP
</commit_message>
<xml_diff>
--- a/src/中文信息处理期末复习提纲.docx
+++ b/src/中文信息处理期末复习提纲.docx
@@ -6,7 +6,6 @@
       <w:pPr>
         <w:pStyle w:val="a3"/>
       </w:pPr>
-      <w:bookmarkStart w:id="0" w:name="_GoBack"/>
       <w:r>
         <w:rPr>
           <w:rFonts w:hint="eastAsia"/>
@@ -2868,6 +2867,92 @@
         <w:rPr>
           <w:rFonts w:hint="eastAsia"/>
         </w:rPr>
+        <w:t>正则开关</w:t>
+      </w:r>
+    </w:p>
+    <w:p>
+      <w:r>
+        <w:rPr>
+          <w:rFonts w:hint="eastAsia"/>
+        </w:rPr>
+        <w:t>/g：全局匹配（global）</w:t>
+      </w:r>
+    </w:p>
+    <w:p>
+      <w:r>
+        <w:rPr>
+          <w:rFonts w:hint="eastAsia"/>
+        </w:rPr>
+        <w:t>/</w:t>
+      </w:r>
+      <w:proofErr w:type="spellStart"/>
+      <w:r>
+        <w:rPr>
+          <w:rFonts w:hint="eastAsia"/>
+        </w:rPr>
+        <w:t>i</w:t>
+      </w:r>
+      <w:proofErr w:type="spellEnd"/>
+      <w:r>
+        <w:rPr>
+          <w:rFonts w:hint="eastAsia"/>
+        </w:rPr>
+        <w:t>：忽略大小写（</w:t>
+      </w:r>
+      <w:proofErr w:type="spellStart"/>
+      <w:r>
+        <w:rPr>
+          <w:rFonts w:hint="eastAsia"/>
+        </w:rPr>
+        <w:t>ignorecase</w:t>
+      </w:r>
+      <w:proofErr w:type="spellEnd"/>
+      <w:r>
+        <w:rPr>
+          <w:rFonts w:hint="eastAsia"/>
+        </w:rPr>
+        <w:t>）</w:t>
+      </w:r>
+    </w:p>
+    <w:p>
+      <w:r>
+        <w:rPr>
+          <w:rFonts w:hint="eastAsia"/>
+        </w:rPr>
+        <w:t>/s：令.匹配换行符（single line）</w:t>
+      </w:r>
+    </w:p>
+    <w:p>
+      <w:r>
+        <w:rPr>
+          <w:rFonts w:hint="eastAsia"/>
+        </w:rPr>
+        <w:t>/m：令^和$匹配下一个嵌入的\n（multiline）</w:t>
+      </w:r>
+    </w:p>
+    <w:p>
+      <w:pPr>
+        <w:rPr>
+          <w:rFonts w:hint="eastAsia"/>
+        </w:rPr>
+      </w:pPr>
+      <w:r>
+        <w:rPr>
+          <w:rFonts w:hint="eastAsia"/>
+        </w:rPr>
+        <w:t>/x：忽略（大多数）空白且允许注释</w:t>
+      </w:r>
+      <w:bookmarkStart w:id="0" w:name="_GoBack"/>
+      <w:bookmarkEnd w:id="0"/>
+    </w:p>
+    <w:p>
+      <w:pPr>
+        <w:pStyle w:val="3"/>
+      </w:pPr>
+      <w:r>
+        <w:rPr>
+          <w:rFonts w:hint="eastAsia"/>
+        </w:rPr>
         <w:t>匹配</w:t>
       </w:r>
     </w:p>
@@ -3275,6 +3360,7 @@
         <w:rPr>
           <w:rFonts w:hint="eastAsia"/>
         </w:rPr>
+        <w:lastRenderedPageBreak/>
         <w:t>全局匹配</w:t>
       </w:r>
     </w:p>
@@ -3341,7 +3427,6 @@
         <w:rPr>
           <w:rFonts w:hint="eastAsia"/>
         </w:rPr>
-        <w:lastRenderedPageBreak/>
         <w:t>预搜索</w:t>
       </w:r>
     </w:p>
@@ -3816,6 +3901,7 @@
         <w:rPr>
           <w:rFonts w:hint="eastAsia"/>
         </w:rPr>
+        <w:lastRenderedPageBreak/>
         <w:t xml:space="preserve">sub </w:t>
       </w:r>
       <w:proofErr w:type="gramStart"/>
@@ -3964,7 +4050,6 @@
         <w:rPr>
           <w:rFonts w:hint="eastAsia"/>
         </w:rPr>
-        <w:lastRenderedPageBreak/>
         <w:t>排序</w:t>
       </w:r>
     </w:p>
@@ -4807,6 +4892,7 @@
     </w:p>
     <w:p>
       <w:r>
+        <w:lastRenderedPageBreak/>
         <w:t>$</w:t>
       </w:r>
       <w:proofErr w:type="spellStart"/>
@@ -4919,7 +5005,6 @@
         <w:rPr>
           <w:rFonts w:hint="eastAsia"/>
         </w:rPr>
-        <w:lastRenderedPageBreak/>
         <w:t>中文信息处理</w:t>
       </w:r>
     </w:p>
@@ -13206,7 +13291,6 @@
         </w:rPr>
         <w:t>具体分类时，用余弦法计算文本向量。</w:t>
       </w:r>
-      <w:bookmarkEnd w:id="0"/>
     </w:p>
     <w:sectPr>
       <w:headerReference w:type="default" r:id="rId17"/>
@@ -16891,7 +16975,7 @@
 </file>
 
 <file path=customXml/itemProps1.xml><?xml version="1.0" encoding="utf-8"?>
-<ds:datastoreItem xmlns:ds="http://schemas.openxmlformats.org/officeDocument/2006/customXml" ds:itemID="{A838B750-CFD7-4EF1-B6B9-A049AD377F11}">
+<ds:datastoreItem xmlns:ds="http://schemas.openxmlformats.org/officeDocument/2006/customXml" ds:itemID="{014CE1A7-97A0-4B71-A8C0-130C7E6C6CD0}">
   <ds:schemaRefs>
     <ds:schemaRef ds:uri="http://schemas.openxmlformats.org/officeDocument/2006/bibliography"/>
   </ds:schemaRefs>

</xml_diff>